<commit_message>
Updated CharCreation & added music
</commit_message>
<xml_diff>
--- a/Brainstorming Web App Ideas.docx
+++ b/Brainstorming Web App Ideas.docx
@@ -888,10 +888,34 @@
         <w:t>Keep track of location, inventory, people talked to, etc.</w:t>
       </w:r>
     </w:p>
-    <w:p>
-      <w:pPr>
-        <w:pStyle w:val="ListParagraph"/>
-        <w:ind w:left="2160"/>
+    <w:p/>
+    <w:p>
+      <w:pPr>
+        <w:rPr>
+          <w:b/>
+          <w:bCs/>
+          <w:sz w:val="28"/>
+          <w:szCs w:val="28"/>
+        </w:rPr>
+      </w:pPr>
+      <w:r>
+        <w:rPr>
+          <w:b/>
+          <w:bCs/>
+          <w:sz w:val="28"/>
+          <w:szCs w:val="28"/>
+        </w:rPr>
+        <w:t>THE STORY…</w:t>
+      </w:r>
+    </w:p>
+    <w:p>
+      <w:pPr>
+        <w:rPr>
+          <w:b/>
+          <w:bCs/>
+          <w:sz w:val="28"/>
+          <w:szCs w:val="28"/>
+        </w:rPr>
       </w:pPr>
     </w:p>
     <w:sectPr>
@@ -1922,6 +1946,16 @@
       <w:contextualSpacing/>
     </w:pPr>
   </w:style>
+  <w:style w:type="character" w:styleId="PlaceholderText">
+    <w:name w:val="Placeholder Text"/>
+    <w:basedOn w:val="DefaultParagraphFont"/>
+    <w:uiPriority w:val="99"/>
+    <w:semiHidden/>
+    <w:rsid w:val="004E4B43"/>
+    <w:rPr>
+      <w:color w:val="808080"/>
+    </w:rPr>
+  </w:style>
 </w:styles>
 </file>
 

</xml_diff>

<commit_message>
Added buttons to Story and started FSM's
</commit_message>
<xml_diff>
--- a/Brainstorming Web App Ideas.docx
+++ b/Brainstorming Web App Ideas.docx
@@ -921,40 +921,56 @@
         <w:rPr>
           <w:rStyle w:val="SubtleEmphasis"/>
         </w:rPr>
-        <w:t xml:space="preserve">But before you can scream out, darkness overwhelms your senses, and then </w:t>
+        <w:t>But before you can scream out, darkness overwhelms your senses, and then</w:t>
+      </w:r>
+      <w:r>
+        <w:rPr>
+          <w:rStyle w:val="SubtleEmphasis"/>
+        </w:rPr>
+        <w:t>, you</w:t>
+      </w:r>
+      <w:r>
+        <w:rPr>
+          <w:rStyle w:val="SubtleEmphasis"/>
+        </w:rPr>
+        <w:t xml:space="preserve"> sleep</w:t>
+      </w:r>
+      <w:r>
+        <w:rPr>
+          <w:rStyle w:val="SubtleEmphasis"/>
+        </w:rPr>
+        <w:t>..</w:t>
+      </w:r>
+      <w:r>
+        <w:rPr>
+          <w:rStyle w:val="SubtleEmphasis"/>
+        </w:rPr>
+        <w:t>.*</w:t>
+      </w:r>
+    </w:p>
+    <w:p>
+      <w:r>
+        <w:t xml:space="preserve">When you open your eyes </w:t>
+      </w:r>
+      <w:r>
+        <w:t>again</w:t>
+      </w:r>
+      <w:r>
+        <w:t xml:space="preserve">, the heavy metal door on your chamber is ajar, and you are greeted by a largely empty room in complete disarray. </w:t>
+      </w:r>
+    </w:p>
+    <w:p>
+      <w:r>
+        <w:t>The monitors on the desks look like they have been smashed by rocks, and a large hole has</w:t>
+      </w:r>
+      <w:r>
+        <w:t xml:space="preserve"> been blasted through a wall. Hmm… your memory is a little fuzzy, you can barely remember your own name, but that wall </w:t>
       </w:r>
       <w:proofErr w:type="gramStart"/>
       <w:r>
-        <w:rPr>
-          <w:rStyle w:val="SubtleEmphasis"/>
-        </w:rPr>
-        <w:t>sleep</w:t>
-      </w:r>
-      <w:r>
-        <w:rPr>
-          <w:rStyle w:val="SubtleEmphasis"/>
-        </w:rPr>
-        <w:t>.*</w:t>
+        <w:t>definitely didn’t</w:t>
       </w:r>
       <w:proofErr w:type="gramEnd"/>
-    </w:p>
-    <w:p>
-      <w:r>
-        <w:t xml:space="preserve">When you open your eyes next, the heavy metal door on your chamber is ajar, and you are greeted by a largely empty room in complete disarray. </w:t>
-      </w:r>
-    </w:p>
-    <w:p>
-      <w:r>
-        <w:t>The monitors on the desks look like they have been smashed by rocks, and a large hole has</w:t>
-      </w:r>
-      <w:r>
-        <w:t xml:space="preserve"> been blasted through a wall. Hmm… your memory is a little fuzzy, you can barely remember your own name, but that wall </w:t>
-      </w:r>
-      <w:proofErr w:type="gramStart"/>
-      <w:r>
-        <w:t>definitely didn’t</w:t>
-      </w:r>
-      <w:proofErr w:type="gramEnd"/>
       <w:r>
         <w:t xml:space="preserve"> have a hole in it last time you saw it. Whenever that was… </w:t>
       </w:r>
@@ -964,10 +980,10 @@
         <w:t>As soon as you step outside your chamber, a hologram is projected and begins to speak to you</w:t>
       </w:r>
       <w:r>
-        <w:t xml:space="preserve"> in an urgent tone</w:t>
-      </w:r>
-      <w:r>
-        <w:t>…</w:t>
+        <w:t xml:space="preserve"> in an urgent to</w:t>
+      </w:r>
+      <w:r>
+        <w:t>ne:</w:t>
       </w:r>
     </w:p>
     <w:p/>
@@ -1000,15 +1016,33 @@
         <w:t xml:space="preserve">The hologram lady is </w:t>
       </w:r>
       <w:r>
-        <w:t xml:space="preserve">suddenly assaulted by several individuals in masks, and the projection fizzes out. </w:t>
-      </w:r>
-      <w:r>
-        <w:t xml:space="preserve">Strangely enough, all of them were wearing blue… or maybe that was just the color of the hologram… never mind. </w:t>
-      </w:r>
-    </w:p>
-    <w:p>
-      <w:r>
-        <w:t>The lady looked vaguely familiar, like she was a distant memory. Behind you is a line of freezing chambers identical to the one you walked out of, but you can tell they’ve been empty for quite some time.</w:t>
+        <w:t>suddenly a</w:t>
+      </w:r>
+      <w:r>
+        <w:t>mbushed</w:t>
+      </w:r>
+      <w:r>
+        <w:t xml:space="preserve"> by several individuals in masks, and the projection fizzes out. </w:t>
+      </w:r>
+      <w:r>
+        <w:t xml:space="preserve">Strangely enough, all of them were wearing blue… or maybe that was just the color of the hologram… </w:t>
+      </w:r>
+      <w:r>
+        <w:t>you wonder if that will be important later on</w:t>
+      </w:r>
+      <w:r>
+        <w:t xml:space="preserve">. </w:t>
+      </w:r>
+    </w:p>
+    <w:p>
+      <w:r>
+        <w:t>The lady looked vaguely familiar, like she was a distant memory</w:t>
+      </w:r>
+      <w:r>
+        <w:t xml:space="preserve">, but when you try to think about it, all you get is a headache. </w:t>
+      </w:r>
+      <w:r>
+        <w:t>Behind you is a line of freezing chambers identical to the one you walked out of, but you can tell they’ve been empty for quite some time.</w:t>
       </w:r>
     </w:p>
     <w:p/>
@@ -1029,65 +1063,107 @@
         </w:rPr>
         <w:t xml:space="preserve">For the uncultured who have never played a </w:t>
       </w:r>
-      <w:proofErr w:type="gramStart"/>
       <w:r>
         <w:rPr>
           <w:rStyle w:val="SubtleEmphasis"/>
         </w:rPr>
-        <w:t>text based</w:t>
-      </w:r>
-      <w:proofErr w:type="gramEnd"/>
+        <w:t>text-based</w:t>
+      </w:r>
       <w:r>
         <w:rPr>
           <w:rStyle w:val="SubtleEmphasis"/>
         </w:rPr>
-        <w:t xml:space="preserve"> adventure before, the gameplay is like this: simply type a command (usually a verb-noun combo. Not quite as good as a fast-food combo, but </w:t>
-      </w:r>
-      <w:proofErr w:type="gramStart"/>
+        <w:t xml:space="preserve"> adventure before, the gameplay is like this: simply </w:t>
+      </w:r>
       <w:r>
         <w:rPr>
           <w:rStyle w:val="SubtleEmphasis"/>
         </w:rPr>
-        <w:t>definitely more</w:t>
-      </w:r>
-      <w:proofErr w:type="gramEnd"/>
+        <w:t>enter</w:t>
+      </w:r>
       <w:r>
         <w:rPr>
           <w:rStyle w:val="SubtleEmphasis"/>
         </w:rPr>
-        <w:t xml:space="preserve"> useful here)</w:t>
+        <w:t xml:space="preserve"> a command (usually a verb-noun combo. Not quite as good as a fast-food combo, but definitely more useful here)</w:t>
       </w:r>
       <w:r>
         <w:rPr>
           <w:rStyle w:val="SubtleEmphasis"/>
         </w:rPr>
-        <w:t>. Common commands include “go (g) [direction], take (t) [item], use (</w:t>
-      </w:r>
-      <w:proofErr w:type="gramStart"/>
+        <w:t>. Common commands include “</w:t>
+      </w:r>
       <w:r>
         <w:rPr>
           <w:rStyle w:val="SubtleEmphasis"/>
         </w:rPr>
-        <w:t>u)  [</w:t>
-      </w:r>
-      <w:proofErr w:type="gramEnd"/>
+        <w:t>move</w:t>
+      </w:r>
       <w:r>
         <w:rPr>
           <w:rStyle w:val="SubtleEmphasis"/>
         </w:rPr>
-        <w:t>item] on [thing], look (l)</w:t>
+        <w:t xml:space="preserve">, </w:t>
       </w:r>
       <w:r>
         <w:rPr>
           <w:rStyle w:val="SubtleEmphasis"/>
         </w:rPr>
+        <w:t>grab</w:t>
+      </w:r>
+      <w:r>
+        <w:rPr>
+          <w:rStyle w:val="SubtleEmphasis"/>
+        </w:rPr>
+        <w:t xml:space="preserve"> [item], </w:t>
+      </w:r>
+      <w:r>
+        <w:rPr>
+          <w:rStyle w:val="SubtleEmphasis"/>
+        </w:rPr>
+        <w:t>use [</w:t>
+      </w:r>
+      <w:r>
+        <w:rPr>
+          <w:rStyle w:val="SubtleEmphasis"/>
+        </w:rPr>
+        <w:t>item] on [thing], look</w:t>
+      </w:r>
+      <w:r>
+        <w:rPr>
+          <w:rStyle w:val="SubtleEmphasis"/>
+        </w:rPr>
         <w:t xml:space="preserve"> [object]</w:t>
       </w:r>
       <w:r>
         <w:rPr>
           <w:rStyle w:val="SubtleEmphasis"/>
         </w:rPr>
-        <w:t>, talk, etc. The letters in () are shorthand, and the words in [] are variable. They change based on the situation. So, what do you want your first action to be?</w:t>
+        <w:t xml:space="preserve">, talk, etc. </w:t>
+      </w:r>
+      <w:r>
+        <w:rPr>
+          <w:rStyle w:val="SubtleEmphasis"/>
+        </w:rPr>
+        <w:t>T</w:t>
+      </w:r>
+      <w:r>
+        <w:rPr>
+          <w:rStyle w:val="SubtleEmphasis"/>
+        </w:rPr>
+        <w:t xml:space="preserve">he words in [] are variable. They change based on the situation. </w:t>
+      </w:r>
+      <w:r>
+        <w:rPr>
+          <w:rStyle w:val="SubtleEmphasis"/>
+        </w:rPr>
+        <w:t xml:space="preserve">I’ve made easy for you and turned all possible commands into buttons. You’re welcome :) </w:t>
+      </w:r>
+      <w:r>
+        <w:rPr>
+          <w:rStyle w:val="SubtleEmphasis"/>
+        </w:rPr>
+        <w:t>So, what do you want your first action to be?</w:t>
       </w:r>
     </w:p>
     <w:p>
@@ -2364,6 +2440,7 @@
   <w:style w:type="character" w:default="1" w:styleId="DefaultParagraphFont">
     <w:name w:val="Default Paragraph Font"/>
     <w:uiPriority w:val="1"/>
+    <w:semiHidden/>
     <w:unhideWhenUsed/>
   </w:style>
   <w:style w:type="table" w:default="1" w:styleId="TableNormal">

</xml_diff>